<commit_message>
Tarea 1 Corte 1
</commit_message>
<xml_diff>
--- a/1 Entrevista.docx
+++ b/1 Entrevista.docx
@@ -187,7 +187,7 @@
           <w:szCs w:val="24"/>
           <w:rtl w:val="0"/>
         </w:rPr>
-        <w:t xml:space="preserve">En caso de las abiertas tomará un mayor tiempo y en caso de las cerradas menor tiempo.</w:t>
+        <w:t xml:space="preserve">En caso de las abiertas tomará un mayor tiempo y en caso de las cerradas sería menor pero no obtendremos tanta información.</w:t>
       </w:r>
     </w:p>
     <w:p>
@@ -556,7 +556,29 @@
           <w:szCs w:val="24"/>
           <w:rtl w:val="0"/>
         </w:rPr>
-        <w:t xml:space="preserve">¿?</w:t>
+        <w:t xml:space="preserve">¿Han usado algún sistema antes para la administración de su empresa?</w:t>
+      </w:r>
+    </w:p>
+    <w:p>
+      <w:pPr>
+        <w:ind w:left="720" w:firstLine="0"/>
+        <w:rPr>
+          <w:sz w:val="24"/>
+          <w:szCs w:val="24"/>
+        </w:rPr>
+      </w:pPr>
+      <w:r>
+        <w:rPr>
+          <w:sz w:val="24"/>
+          <w:szCs w:val="24"/>
+          <w:rtl w:val="0"/>
+        </w:rPr>
+        <w:t xml:space="preserve">     a.</w:t>
+        <w:tab/>
+        <w:t xml:space="preserve">Si</w:t>
+        <w:tab/>
+        <w:tab/>
+        <w:t xml:space="preserve">b.  No</w:t>
       </w:r>
     </w:p>
     <w:p>
@@ -578,7 +600,7 @@
           <w:szCs w:val="24"/>
           <w:rtl w:val="0"/>
         </w:rPr>
-        <w:t xml:space="preserve">¿?</w:t>
+        <w:t xml:space="preserve">¿Considera que su personal esté abierto a una innovación en el sistema?</w:t>
       </w:r>
     </w:p>
     <w:p>
@@ -629,12 +651,32 @@
       </w:r>
     </w:p>
     <w:sectPr>
+      <w:footerReference r:id="rId6" w:type="default"/>
       <w:pgSz w:h="16834" w:w="11909"/>
       <w:pgMar w:bottom="1440" w:top="1440" w:left="1440" w:right="1440" w:header="720" w:footer="720"/>
       <w:pgNumType w:start="1"/>
     </w:sectPr>
   </w:body>
 </w:document>
+</file>
+
+<file path=word/footer1.xml><?xml version="1.0" encoding="utf-8"?>
+<w:ftr xmlns:mc="http://schemas.openxmlformats.org/markup-compatibility/2006" xmlns:o="urn:schemas-microsoft-com:office:office" xmlns:r="http://schemas.openxmlformats.org/officeDocument/2006/relationships" xmlns:m="http://schemas.openxmlformats.org/officeDocument/2006/math" xmlns:v="urn:schemas-microsoft-com:vml" xmlns:wp="http://schemas.openxmlformats.org/drawingml/2006/wordprocessingDrawing" xmlns:w10="urn:schemas-microsoft-com:office:word" xmlns:w="http://schemas.openxmlformats.org/wordprocessingml/2006/main" xmlns:wne="http://schemas.microsoft.com/office/word/2006/wordml" xmlns:sl="http://schemas.openxmlformats.org/schemaLibrary/2006/main" xmlns:a="http://schemas.openxmlformats.org/drawingml/2006/main" xmlns:pic="http://schemas.openxmlformats.org/drawingml/2006/picture" xmlns:c="http://schemas.openxmlformats.org/drawingml/2006/chart" xmlns:lc="http://schemas.openxmlformats.org/drawingml/2006/lockedCanvas" xmlns:dgm="http://schemas.openxmlformats.org/drawingml/2006/diagram" xmlns:wps="http://schemas.microsoft.com/office/word/2010/wordprocessingShape" xmlns:wpg="http://schemas.microsoft.com/office/word/2010/wordprocessingGroup" xmlns:w14="http://schemas.microsoft.com/office/word/2010/wordml" xmlns:w15="http://schemas.microsoft.com/office/word/2012/wordml">
+  <w:p>
+    <w:pPr>
+      <w:rPr>
+        <w:i w:val="1"/>
+      </w:rPr>
+    </w:pPr>
+    <w:r>
+      <w:rPr>
+        <w:i w:val="1"/>
+        <w:rtl w:val="0"/>
+      </w:rPr>
+      <w:t xml:space="preserve">Teofilo Hernandez Romero</w:t>
+    </w:r>
+  </w:p>
+</w:ftr>
 </file>
 
 <file path=word/numbering.xml><?xml version="1.0" encoding="utf-8"?>

</xml_diff>